<commit_message>
prise en compte des retours
</commit_message>
<xml_diff>
--- a/ITI.DesignPatterns/Correction/ITI-DesignPattern.docx
+++ b/ITI.DesignPatterns/Correction/ITI-DesignPattern.docx
@@ -142,7 +142,16 @@
                           <w:sz w:val="54"/>
                           <w:szCs w:val="32"/>
                         </w:rPr>
-                        <w:t>Exercice : L’école primaire</w:t>
+                        <w:t xml:space="preserve">Exercice : </w:t>
+                      </w:r>
+                      <w:r>
+                        <w:rPr>
+                          <w:rFonts w:ascii="Conduit ITC Light" w:eastAsia="Adobe Song Std L" w:hAnsi="Conduit ITC Light" w:cstheme="minorHAnsi"/>
+                          <w:color w:val="FFFFFF" w:themeColor="background1"/>
+                          <w:sz w:val="54"/>
+                          <w:szCs w:val="32"/>
+                        </w:rPr>
+                        <w:t>Les Design Patterns</w:t>
                       </w:r>
                     </w:sdtContent>
                   </w:sdt>
@@ -201,7 +210,13 @@
         <w:t>4 scénarios</w:t>
       </w:r>
       <w:r>
-        <w:t xml:space="preserve"> différent reposant sur </w:t>
+        <w:t xml:space="preserve"> différent</w:t>
+      </w:r>
+      <w:r>
+        <w:t>s</w:t>
+      </w:r>
+      <w:r>
+        <w:t xml:space="preserve"> reposant sur </w:t>
       </w:r>
       <w:r>
         <w:t>trois</w:t>
@@ -212,6 +227,8 @@
       <w:r>
         <w:t>s</w:t>
       </w:r>
+      <w:bookmarkStart w:id="0" w:name="_GoBack"/>
+      <w:bookmarkEnd w:id="0"/>
       <w:r>
         <w:t xml:space="preserve">. </w:t>
       </w:r>
@@ -294,8 +311,6 @@
     </w:p>
     <w:p/>
     <w:p>
-      <w:bookmarkStart w:id="0" w:name="_GoBack"/>
-      <w:bookmarkEnd w:id="0"/>
       <w:r>
         <w:t xml:space="preserve">Pour les autres tests, à vous de faire en sorte qu’ils passent en vert. Pour cela, vous avez le droit de faire ce que bon vous semble dans le projet ITI.DesignPattern (modifier l’implémentation des méthodes, des propriétés ou des constructeurs, ajouter des membres </w:t>
       </w:r>
@@ -736,7 +751,7 @@
                     <w:sz w:val="16"/>
                     <w:szCs w:val="16"/>
                   </w:rPr>
-                  <w:t>11/09/2019</w:t>
+                  <w:t>13/01/2020</w:t>
                 </w:r>
                 <w:r>
                   <w:rPr>
@@ -857,17 +872,33 @@
                   </w:rPr>
                   <w:t>/</w:t>
                 </w:r>
-                <w:fldSimple w:instr="NUMPAGES  \* Arabic  \* MERGEFORMAT">
-                  <w:r>
-                    <w:rPr>
-                      <w:rFonts w:ascii="Conduit ITC Light" w:hAnsi="Conduit ITC Light"/>
-                      <w:b/>
-                      <w:noProof/>
-                      <w:sz w:val="24"/>
-                    </w:rPr>
-                    <w:t>3</w:t>
-                  </w:r>
-                </w:fldSimple>
+                <w:r>
+                  <w:fldChar w:fldCharType="begin"/>
+                </w:r>
+                <w:r>
+                  <w:instrText>NUMPAGES  \* Arabic  \* MERGEFORMAT</w:instrText>
+                </w:r>
+                <w:r>
+                  <w:fldChar w:fldCharType="separate"/>
+                </w:r>
+                <w:r>
+                  <w:rPr>
+                    <w:rFonts w:ascii="Conduit ITC Light" w:hAnsi="Conduit ITC Light"/>
+                    <w:b/>
+                    <w:noProof/>
+                    <w:sz w:val="24"/>
+                  </w:rPr>
+                  <w:t>3</w:t>
+                </w:r>
+                <w:r>
+                  <w:rPr>
+                    <w:rFonts w:ascii="Conduit ITC Light" w:hAnsi="Conduit ITC Light"/>
+                    <w:b/>
+                    <w:noProof/>
+                    <w:sz w:val="24"/>
+                  </w:rPr>
+                  <w:fldChar w:fldCharType="end"/>
+                </w:r>
               </w:p>
             </w:txbxContent>
           </v:textbox>
@@ -942,7 +973,7 @@
             <w:rFonts w:ascii="Conduit ITC Light" w:hAnsi="Conduit ITC Light"/>
             <w:color w:val="464B4C"/>
           </w:rPr>
-          <w:t>Exercice : L’école primaire</w:t>
+          <w:t>Exercice : Les Design Patterns</w:t>
         </w:r>
       </w:sdtContent>
     </w:sdt>
@@ -1890,7 +1921,7 @@
       </w:pPr>
     </w:pPrDefault>
   </w:docDefaults>
-  <w:latentStyles w:defLockedState="0" w:defUIPriority="99" w:defSemiHidden="0" w:defUnhideWhenUsed="0" w:defQFormat="0" w:count="377">
+  <w:latentStyles w:defLockedState="0" w:defUIPriority="99" w:defSemiHidden="0" w:defUnhideWhenUsed="0" w:defQFormat="0" w:count="376">
     <w:lsdException w:name="Normal" w:uiPriority="0" w:qFormat="1"/>
     <w:lsdException w:name="heading 1" w:uiPriority="9" w:qFormat="1"/>
     <w:lsdException w:name="heading 2" w:semiHidden="1" w:uiPriority="9" w:unhideWhenUsed="1" w:qFormat="1"/>
@@ -2267,7 +2298,6 @@
     <w:lsdException w:name="Hashtag" w:semiHidden="1" w:unhideWhenUsed="1"/>
     <w:lsdException w:name="Unresolved Mention" w:semiHidden="1" w:unhideWhenUsed="1"/>
     <w:lsdException w:name="Smart Link" w:semiHidden="1" w:unhideWhenUsed="1"/>
-    <w:lsdException w:name="Smart Link Error" w:semiHidden="1" w:unhideWhenUsed="1"/>
   </w:latentStyles>
   <w:style w:type="paragraph" w:default="1" w:styleId="Normal">
     <w:name w:val="Normal"/>
@@ -3116,6 +3146,7 @@
     <w:rsid w:val="006C239E"/>
     <w:rsid w:val="007540DD"/>
     <w:rsid w:val="00766200"/>
+    <w:rsid w:val="007E6769"/>
     <w:rsid w:val="007F6CCB"/>
     <w:rsid w:val="00807060"/>
     <w:rsid w:val="0083063D"/>
@@ -3165,7 +3196,7 @@
       </w:pPr>
     </w:pPrDefault>
   </w:docDefaults>
-  <w:latentStyles w:defLockedState="0" w:defUIPriority="99" w:defSemiHidden="0" w:defUnhideWhenUsed="0" w:defQFormat="0" w:count="377">
+  <w:latentStyles w:defLockedState="0" w:defUIPriority="99" w:defSemiHidden="0" w:defUnhideWhenUsed="0" w:defQFormat="0" w:count="376">
     <w:lsdException w:name="Normal" w:uiPriority="0" w:qFormat="1"/>
     <w:lsdException w:name="heading 1" w:uiPriority="9" w:qFormat="1"/>
     <w:lsdException w:name="heading 2" w:semiHidden="1" w:uiPriority="9" w:unhideWhenUsed="1" w:qFormat="1"/>
@@ -3542,7 +3573,6 @@
     <w:lsdException w:name="Hashtag" w:semiHidden="1" w:unhideWhenUsed="1"/>
     <w:lsdException w:name="Unresolved Mention" w:semiHidden="1" w:unhideWhenUsed="1"/>
     <w:lsdException w:name="Smart Link" w:semiHidden="1" w:unhideWhenUsed="1"/>
-    <w:lsdException w:name="Smart Link Error" w:semiHidden="1" w:unhideWhenUsed="1"/>
   </w:latentStyles>
   <w:style w:type="paragraph" w:default="1" w:styleId="Normal">
     <w:name w:val="Normal"/>
@@ -3837,7 +3867,7 @@
 </file>
 
 <file path=customXml/itemProps1.xml><?xml version="1.0" encoding="utf-8"?>
-<ds:datastoreItem xmlns:ds="http://schemas.openxmlformats.org/officeDocument/2006/customXml" ds:itemID="{9957C751-94AE-4F94-BAA0-C72F1E0F34EB}">
+<ds:datastoreItem xmlns:ds="http://schemas.openxmlformats.org/officeDocument/2006/customXml" ds:itemID="{E720AADA-015B-47D7-AA48-2D71095EB76F}">
   <ds:schemaRefs>
     <ds:schemaRef ds:uri="http://schemas.openxmlformats.org/officeDocument/2006/bibliography"/>
   </ds:schemaRefs>

</xml_diff>

<commit_message>
Correct reference and emoji on docx
</commit_message>
<xml_diff>
--- a/ITI.DesignPatterns/Correction/ITI-DesignPattern.docx
+++ b/ITI.DesignPatterns/Correction/ITI-DesignPattern.docx
@@ -195,7 +195,7 @@
     </w:p>
     <w:p>
       <w:pPr>
-        <w:pStyle w:val="Titre1"/>
+        <w:pStyle w:val="Heading1"/>
       </w:pPr>
       <w:r>
         <w:lastRenderedPageBreak/>
@@ -227,8 +227,6 @@
       <w:r>
         <w:t>s</w:t>
       </w:r>
-      <w:bookmarkStart w:id="0" w:name="_GoBack"/>
-      <w:bookmarkEnd w:id="0"/>
       <w:r>
         <w:t xml:space="preserve">. </w:t>
       </w:r>
@@ -246,15 +244,20 @@
     </w:p>
     <w:p>
       <w:pPr>
-        <w:pStyle w:val="Paragraphedeliste"/>
+        <w:pStyle w:val="ListParagraph"/>
         <w:numPr>
           <w:ilvl w:val="0"/>
           <w:numId w:val="6"/>
         </w:numPr>
         <w:spacing w:after="160" w:line="259" w:lineRule="auto"/>
       </w:pPr>
-      <w:r>
-        <w:t xml:space="preserve">ITI.DesignPattern, contenant </w:t>
+      <w:proofErr w:type="spellStart"/>
+      <w:r>
+        <w:t>ITI.DesignPattern</w:t>
+      </w:r>
+      <w:proofErr w:type="spellEnd"/>
+      <w:r>
+        <w:t xml:space="preserve">, contenant </w:t>
       </w:r>
       <w:r>
         <w:t>4</w:t>
@@ -280,15 +283,22 @@
     </w:p>
     <w:p>
       <w:pPr>
-        <w:pStyle w:val="Paragraphedeliste"/>
+        <w:pStyle w:val="ListParagraph"/>
         <w:numPr>
           <w:ilvl w:val="0"/>
           <w:numId w:val="6"/>
         </w:numPr>
         <w:spacing w:after="160" w:line="259" w:lineRule="auto"/>
       </w:pPr>
-      <w:r>
-        <w:t>ITI.DesignPattern.Tests, contient les tests unitaires</w:t>
+      <w:proofErr w:type="spellStart"/>
+      <w:proofErr w:type="gramStart"/>
+      <w:r>
+        <w:t>ITI.DesignPattern.Tests</w:t>
+      </w:r>
+      <w:proofErr w:type="spellEnd"/>
+      <w:proofErr w:type="gramEnd"/>
+      <w:r>
+        <w:t>, contient les tests unitaires</w:t>
       </w:r>
       <w:r>
         <w:t>.</w:t>
@@ -312,8 +322,17 @@
     <w:p/>
     <w:p>
       <w:r>
-        <w:t xml:space="preserve">Pour les autres tests, à vous de faire en sorte qu’ils passent en vert. Pour cela, vous avez le droit de faire ce que bon vous semble dans le projet ITI.DesignPattern (modifier l’implémentation des méthodes, des propriétés ou des constructeurs, ajouter des membres </w:t>
-      </w:r>
+        <w:t xml:space="preserve">Pour les autres tests, à vous de faire en sorte qu’ils passent en vert. Pour cela, vous avez le droit de faire ce que bon vous semble dans le projet </w:t>
+      </w:r>
+      <w:proofErr w:type="spellStart"/>
+      <w:r>
+        <w:t>ITI.DesignPattern</w:t>
+      </w:r>
+      <w:proofErr w:type="spellEnd"/>
+      <w:r>
+        <w:t xml:space="preserve"> (modifier l’implémentation des méthodes, des propriétés ou des constructeurs, ajouter des membres </w:t>
+      </w:r>
+      <w:proofErr w:type="spellStart"/>
       <w:r>
         <w:rPr>
           <w:i/>
@@ -321,9 +340,11 @@
         </w:rPr>
         <w:t>internal</w:t>
       </w:r>
+      <w:proofErr w:type="spellEnd"/>
       <w:r>
         <w:t xml:space="preserve"> ou </w:t>
       </w:r>
+      <w:proofErr w:type="spellStart"/>
       <w:r>
         <w:rPr>
           <w:i/>
@@ -331,13 +352,24 @@
         </w:rPr>
         <w:t>private</w:t>
       </w:r>
+      <w:proofErr w:type="spellEnd"/>
       <w:r>
         <w:t xml:space="preserve">, créer des nouveaux types, etc.). </w:t>
       </w:r>
     </w:p>
     <w:p>
       <w:r>
-        <w:t>En revanche, vous ne devez pas modifier le projet ITI.DesignPattern.Tests.</w:t>
+        <w:t xml:space="preserve">En revanche, vous ne devez pas modifier le projet </w:t>
+      </w:r>
+      <w:proofErr w:type="spellStart"/>
+      <w:proofErr w:type="gramStart"/>
+      <w:r>
+        <w:t>ITI.DesignPattern.Tests</w:t>
+      </w:r>
+      <w:proofErr w:type="spellEnd"/>
+      <w:proofErr w:type="gramEnd"/>
+      <w:r>
+        <w:t>.</w:t>
       </w:r>
     </w:p>
     <w:p>
@@ -352,7 +384,71 @@
     </w:p>
     <w:p>
       <w:pPr>
-        <w:pStyle w:val="Paragraphedeliste"/>
+        <w:pStyle w:val="ListParagraph"/>
+        <w:numPr>
+          <w:ilvl w:val="0"/>
+          <w:numId w:val="8"/>
+        </w:numPr>
+        <w:rPr>
+          <w:u w:val="single"/>
+          <w:lang w:val="en-US"/>
+        </w:rPr>
+      </w:pPr>
+      <w:proofErr w:type="spellStart"/>
+      <w:r>
+        <w:rPr>
+          <w:u w:val="single"/>
+          <w:lang w:val="en-US"/>
+        </w:rPr>
+        <w:t>AbstractFactory</w:t>
+      </w:r>
+      <w:proofErr w:type="spellEnd"/>
+      <w:r>
+        <w:rPr>
+          <w:u w:val="single"/>
+          <w:lang w:val="en-US"/>
+        </w:rPr>
+        <w:t xml:space="preserve"> </w:t>
+      </w:r>
+      <w:r>
+        <w:rPr>
+          <w:u w:val="single"/>
+          <w:lang w:val="en-US"/>
+        </w:rPr>
+        <w:t xml:space="preserve">(Design </w:t>
+      </w:r>
+      <w:proofErr w:type="gramStart"/>
+      <w:r>
+        <w:rPr>
+          <w:u w:val="single"/>
+          <w:lang w:val="en-US"/>
+        </w:rPr>
+        <w:t>Pattern :</w:t>
+      </w:r>
+      <w:proofErr w:type="gramEnd"/>
+      <w:r>
+        <w:rPr>
+          <w:u w:val="single"/>
+          <w:lang w:val="en-US"/>
+        </w:rPr>
+        <w:t xml:space="preserve"> Abstract Factory)</w:t>
+      </w:r>
+    </w:p>
+    <w:p>
+      <w:pPr>
+        <w:pStyle w:val="ListParagraph"/>
+        <w:numPr>
+          <w:ilvl w:val="1"/>
+          <w:numId w:val="8"/>
+        </w:numPr>
+      </w:pPr>
+      <w:r>
+        <w:t>Permet de générer une multitude d’objets différents à partir de la même classe.</w:t>
+      </w:r>
+    </w:p>
+    <w:p>
+      <w:pPr>
+        <w:pStyle w:val="ListParagraph"/>
         <w:numPr>
           <w:ilvl w:val="0"/>
           <w:numId w:val="8"/>
@@ -365,30 +461,30 @@
         <w:rPr>
           <w:u w:val="single"/>
         </w:rPr>
-        <w:t xml:space="preserve">AbstractFactory </w:t>
+        <w:t xml:space="preserve">Observer </w:t>
       </w:r>
       <w:r>
         <w:rPr>
           <w:u w:val="single"/>
         </w:rPr>
-        <w:t>(Design Pattern : Abstract Factory)</w:t>
+        <w:t>(Design Pattern : Observer)</w:t>
       </w:r>
     </w:p>
     <w:p>
       <w:pPr>
-        <w:pStyle w:val="Paragraphedeliste"/>
+        <w:pStyle w:val="ListParagraph"/>
         <w:numPr>
           <w:ilvl w:val="1"/>
           <w:numId w:val="8"/>
         </w:numPr>
       </w:pPr>
       <w:r>
-        <w:t>Permet de générer une multitude d’objets différents à partir de la même classe.</w:t>
+        <w:t xml:space="preserve">Permet à 0, un ou n observateurs de s’abonner à un fournisseur et d’être notifié lors d’événements ou de mise à jour de ce fournisseur. </w:t>
       </w:r>
     </w:p>
     <w:p>
       <w:pPr>
-        <w:pStyle w:val="Paragraphedeliste"/>
+        <w:pStyle w:val="ListParagraph"/>
         <w:numPr>
           <w:ilvl w:val="0"/>
           <w:numId w:val="8"/>
@@ -397,99 +493,148 @@
           <w:u w:val="single"/>
         </w:rPr>
       </w:pPr>
+      <w:proofErr w:type="spellStart"/>
       <w:r>
         <w:rPr>
           <w:u w:val="single"/>
         </w:rPr>
-        <w:t xml:space="preserve">Observer </w:t>
-      </w:r>
+        <w:t>Decorator</w:t>
+      </w:r>
+      <w:proofErr w:type="spellEnd"/>
       <w:r>
         <w:rPr>
           <w:u w:val="single"/>
         </w:rPr>
-        <w:t>(Design Pattern : Observer)</w:t>
+        <w:t xml:space="preserve"> (Design Pattern : </w:t>
+      </w:r>
+      <w:proofErr w:type="spellStart"/>
+      <w:r>
+        <w:rPr>
+          <w:u w:val="single"/>
+        </w:rPr>
+        <w:t>Decorator</w:t>
+      </w:r>
+      <w:proofErr w:type="spellEnd"/>
+      <w:r>
+        <w:rPr>
+          <w:u w:val="single"/>
+        </w:rPr>
+        <w:t>)</w:t>
       </w:r>
     </w:p>
     <w:p>
       <w:pPr>
-        <w:pStyle w:val="Paragraphedeliste"/>
+        <w:pStyle w:val="ListParagraph"/>
         <w:numPr>
           <w:ilvl w:val="1"/>
           <w:numId w:val="8"/>
         </w:numPr>
       </w:pPr>
       <w:r>
-        <w:t xml:space="preserve">Permet à 0, un ou n observateurs de s’abonner à un fournisseur et d’être notifié lors d’événements ou de mise à jour de ce fournisseur. </w:t>
+        <w:t xml:space="preserve">Permet de modifier ou d’étendre le comportement de plusieurs objets sans avoir recours à de l’héritage multiple. </w:t>
       </w:r>
     </w:p>
     <w:p>
       <w:pPr>
-        <w:pStyle w:val="Paragraphedeliste"/>
+        <w:pStyle w:val="ListParagraph"/>
         <w:numPr>
           <w:ilvl w:val="0"/>
           <w:numId w:val="8"/>
         </w:numPr>
         <w:rPr>
           <w:u w:val="single"/>
+          <w:lang w:val="en-US"/>
         </w:rPr>
       </w:pPr>
+      <w:proofErr w:type="spellStart"/>
       <w:r>
         <w:rPr>
           <w:u w:val="single"/>
+          <w:lang w:val="en-US"/>
         </w:rPr>
-        <w:t>Decorator</w:t>
-      </w:r>
+        <w:t>AbstractFactoryWithObserverWithDecorator</w:t>
+      </w:r>
+      <w:proofErr w:type="spellEnd"/>
       <w:r>
         <w:rPr>
           <w:u w:val="single"/>
+          <w:lang w:val="en-US"/>
         </w:rPr>
-        <w:t xml:space="preserve"> (Design Pattern : Decorator)</w:t>
+        <w:t xml:space="preserve"> (Design </w:t>
+      </w:r>
+      <w:proofErr w:type="gramStart"/>
+      <w:r>
+        <w:rPr>
+          <w:u w:val="single"/>
+          <w:lang w:val="en-US"/>
+        </w:rPr>
+        <w:t>Patterns :</w:t>
+      </w:r>
+      <w:proofErr w:type="gramEnd"/>
+      <w:r>
+        <w:rPr>
+          <w:u w:val="single"/>
+          <w:lang w:val="en-US"/>
+        </w:rPr>
+        <w:t xml:space="preserve"> Abstract Factory / Observer / Decorator)</w:t>
       </w:r>
     </w:p>
     <w:p>
       <w:pPr>
-        <w:pStyle w:val="Paragraphedeliste"/>
-        <w:numPr>
-          <w:ilvl w:val="1"/>
-          <w:numId w:val="8"/>
-        </w:numPr>
-      </w:pPr>
-      <w:r>
-        <w:t xml:space="preserve">Permet de modifier ou d’étendre le comportement de plusieurs objets sans avoir recours à de l’héritage multiple. </w:t>
-      </w:r>
+        <w:rPr>
+          <w:lang w:val="en-US"/>
+        </w:rPr>
+      </w:pPr>
     </w:p>
     <w:p>
       <w:pPr>
-        <w:pStyle w:val="Paragraphedeliste"/>
-        <w:numPr>
-          <w:ilvl w:val="0"/>
-          <w:numId w:val="8"/>
-        </w:numPr>
         <w:rPr>
-          <w:u w:val="single"/>
+          <w:lang w:val="en-US"/>
         </w:rPr>
       </w:pPr>
-      <w:r>
+    </w:p>
+    <w:p>
+      <w:pPr>
         <w:rPr>
-          <w:u w:val="single"/>
+          <w:lang w:val="en-US"/>
         </w:rPr>
-        <w:t>AbstractFactoryWithObserverWithDecorator</w:t>
-      </w:r>
-      <w:r>
+      </w:pPr>
+    </w:p>
+    <w:p>
+      <w:pPr>
         <w:rPr>
-          <w:u w:val="single"/>
+          <w:lang w:val="en-US"/>
         </w:rPr>
-        <w:t xml:space="preserve"> (Design Patterns : Abstract Factory / Observer / Decorator)</w:t>
-      </w:r>
+      </w:pPr>
     </w:p>
-    <w:p/>
-    <w:p/>
-    <w:p/>
-    <w:p/>
-    <w:p/>
-    <w:p/>
-    <w:p/>
-    <w:p/>
+    <w:p>
+      <w:pPr>
+        <w:rPr>
+          <w:lang w:val="en-US"/>
+        </w:rPr>
+      </w:pPr>
+    </w:p>
+    <w:p>
+      <w:pPr>
+        <w:rPr>
+          <w:lang w:val="en-US"/>
+        </w:rPr>
+      </w:pPr>
+    </w:p>
+    <w:p>
+      <w:pPr>
+        <w:rPr>
+          <w:lang w:val="en-US"/>
+        </w:rPr>
+      </w:pPr>
+    </w:p>
+    <w:p>
+      <w:pPr>
+        <w:rPr>
+          <w:lang w:val="en-US"/>
+        </w:rPr>
+      </w:pPr>
+    </w:p>
     <w:p>
       <w:r>
         <w:lastRenderedPageBreak/>
@@ -561,10 +706,32 @@
       </w:r>
       <w:r>
         <w:rPr>
+          <mc:AlternateContent>
+            <mc:Choice Requires="w16se">
+              <w:rFonts w:ascii="Segoe UI Emoji" w:eastAsia="Segoe UI Emoji" w:hAnsi="Segoe UI Emoji" w:cs="Segoe UI Emoji"/>
+            </mc:Choice>
+            <mc:Fallback>
+              <w:rFonts w:ascii="Segoe UI Emoji" w:eastAsia="Segoe UI Emoji" w:hAnsi="Segoe UI Emoji" w:cs="Segoe UI Emoji"/>
+            </mc:Fallback>
+          </mc:AlternateContent>
+        </w:rPr>
+        <mc:AlternateContent>
+          <mc:Choice Requires="w16se">
+            <w16se:symEx w16se:font="Segoe UI Emoji" w16se:char="1F409"/>
+          </mc:Choice>
+          <mc:Fallback>
+            <w:t>🐉</w:t>
+          </mc:Fallback>
+        </mc:AlternateContent>
+      </w:r>
+      <w:r>
+        <w:rPr>
           <w:rFonts w:ascii="Segoe UI Emoji" w:eastAsia="Segoe UI Emoji" w:hAnsi="Segoe UI Emoji" w:cs="Segoe UI Emoji"/>
         </w:rPr>
-        <w:t>👾👹</w:t>
-      </w:r>
+        <w:t>👹</w:t>
+      </w:r>
+      <w:bookmarkStart w:id="0" w:name="_GoBack"/>
+      <w:bookmarkEnd w:id="0"/>
     </w:p>
     <w:p/>
     <w:p/>
@@ -610,7 +777,7 @@
 <w:ftr xmlns:wpc="http://schemas.microsoft.com/office/word/2010/wordprocessingCanvas" xmlns:cx="http://schemas.microsoft.com/office/drawing/2014/chartex" xmlns:cx1="http://schemas.microsoft.com/office/drawing/2015/9/8/chartex" xmlns:cx2="http://schemas.microsoft.com/office/drawing/2015/10/21/chartex" xmlns:cx3="http://schemas.microsoft.com/office/drawing/2016/5/9/chartex" xmlns:cx4="http://schemas.microsoft.com/office/drawing/2016/5/10/chartex" xmlns:cx5="http://schemas.microsoft.com/office/drawing/2016/5/11/chartex" xmlns:cx6="http://schemas.microsoft.com/office/drawing/2016/5/12/chartex" xmlns:cx7="http://schemas.microsoft.com/office/drawing/2016/5/13/chartex" xmlns:cx8="http://schemas.microsoft.com/office/drawing/2016/5/14/chartex" xmlns:mc="http://schemas.openxmlformats.org/markup-compatibility/2006" xmlns:aink="http://schemas.microsoft.com/office/drawing/2016/ink" xmlns:am3d="http://schemas.microsoft.com/office/drawing/2017/model3d" xmlns:o="urn:schemas-microsoft-com:office:office" xmlns:r="http://schemas.openxmlformats.org/officeDocument/2006/relationships" xmlns:m="http://schemas.openxmlformats.org/officeDocument/2006/math" xmlns:v="urn:schemas-microsoft-com:vml" xmlns:wp14="http://schemas.microsoft.com/office/word/2010/wordprocessingDrawing" xmlns:wp="http://schemas.openxmlformats.org/drawingml/2006/wordprocessingDrawing" xmlns:w10="urn:schemas-microsoft-com:office:word" xmlns:w="http://schemas.openxmlformats.org/wordprocessingml/2006/main" xmlns:w14="http://schemas.microsoft.com/office/word/2010/wordml" xmlns:w15="http://schemas.microsoft.com/office/word/2012/wordml" xmlns:w16cid="http://schemas.microsoft.com/office/word/2016/wordml/cid" xmlns:w16se="http://schemas.microsoft.com/office/word/2015/wordml/symex" xmlns:wpg="http://schemas.microsoft.com/office/word/2010/wordprocessingGroup" xmlns:wpi="http://schemas.microsoft.com/office/word/2010/wordprocessingInk" xmlns:wne="http://schemas.microsoft.com/office/word/2006/wordml" xmlns:wps="http://schemas.microsoft.com/office/word/2010/wordprocessingShape" mc:Ignorable="w14 w15 w16se w16cid wp14">
   <w:p>
     <w:pPr>
-      <w:pStyle w:val="Pieddepage"/>
+      <w:pStyle w:val="Footer"/>
     </w:pPr>
     <w:r>
       <w:rPr>
@@ -751,7 +918,7 @@
                     <w:sz w:val="16"/>
                     <w:szCs w:val="16"/>
                   </w:rPr>
-                  <w:t>13/01/2020</w:t>
+                  <w:t>16/01/2020</w:t>
                 </w:r>
                 <w:r>
                   <w:rPr>
@@ -872,33 +1039,17 @@
                   </w:rPr>
                   <w:t>/</w:t>
                 </w:r>
-                <w:r>
-                  <w:fldChar w:fldCharType="begin"/>
-                </w:r>
-                <w:r>
-                  <w:instrText>NUMPAGES  \* Arabic  \* MERGEFORMAT</w:instrText>
-                </w:r>
-                <w:r>
-                  <w:fldChar w:fldCharType="separate"/>
-                </w:r>
-                <w:r>
-                  <w:rPr>
-                    <w:rFonts w:ascii="Conduit ITC Light" w:hAnsi="Conduit ITC Light"/>
-                    <w:b/>
-                    <w:noProof/>
-                    <w:sz w:val="24"/>
-                  </w:rPr>
-                  <w:t>3</w:t>
-                </w:r>
-                <w:r>
-                  <w:rPr>
-                    <w:rFonts w:ascii="Conduit ITC Light" w:hAnsi="Conduit ITC Light"/>
-                    <w:b/>
-                    <w:noProof/>
-                    <w:sz w:val="24"/>
-                  </w:rPr>
-                  <w:fldChar w:fldCharType="end"/>
-                </w:r>
+                <w:fldSimple w:instr="NUMPAGES  \* Arabic  \* MERGEFORMAT">
+                  <w:r>
+                    <w:rPr>
+                      <w:rFonts w:ascii="Conduit ITC Light" w:hAnsi="Conduit ITC Light"/>
+                      <w:b/>
+                      <w:noProof/>
+                      <w:sz w:val="24"/>
+                    </w:rPr>
+                    <w:t>3</w:t>
+                  </w:r>
+                </w:fldSimple>
               </w:p>
             </w:txbxContent>
           </v:textbox>
@@ -938,18 +1089,27 @@
 <w:hdr xmlns:wpc="http://schemas.microsoft.com/office/word/2010/wordprocessingCanvas" xmlns:cx="http://schemas.microsoft.com/office/drawing/2014/chartex" xmlns:cx1="http://schemas.microsoft.com/office/drawing/2015/9/8/chartex" xmlns:cx2="http://schemas.microsoft.com/office/drawing/2015/10/21/chartex" xmlns:cx3="http://schemas.microsoft.com/office/drawing/2016/5/9/chartex" xmlns:cx4="http://schemas.microsoft.com/office/drawing/2016/5/10/chartex" xmlns:cx5="http://schemas.microsoft.com/office/drawing/2016/5/11/chartex" xmlns:cx6="http://schemas.microsoft.com/office/drawing/2016/5/12/chartex" xmlns:cx7="http://schemas.microsoft.com/office/drawing/2016/5/13/chartex" xmlns:cx8="http://schemas.microsoft.com/office/drawing/2016/5/14/chartex" xmlns:mc="http://schemas.openxmlformats.org/markup-compatibility/2006" xmlns:aink="http://schemas.microsoft.com/office/drawing/2016/ink" xmlns:am3d="http://schemas.microsoft.com/office/drawing/2017/model3d" xmlns:o="urn:schemas-microsoft-com:office:office" xmlns:r="http://schemas.openxmlformats.org/officeDocument/2006/relationships" xmlns:m="http://schemas.openxmlformats.org/officeDocument/2006/math" xmlns:v="urn:schemas-microsoft-com:vml" xmlns:wp14="http://schemas.microsoft.com/office/word/2010/wordprocessingDrawing" xmlns:wp="http://schemas.openxmlformats.org/drawingml/2006/wordprocessingDrawing" xmlns:w10="urn:schemas-microsoft-com:office:word" xmlns:w="http://schemas.openxmlformats.org/wordprocessingml/2006/main" xmlns:w14="http://schemas.microsoft.com/office/word/2010/wordml" xmlns:w15="http://schemas.microsoft.com/office/word/2012/wordml" xmlns:w16cid="http://schemas.microsoft.com/office/word/2016/wordml/cid" xmlns:w16se="http://schemas.microsoft.com/office/word/2015/wordml/symex" xmlns:wpg="http://schemas.microsoft.com/office/word/2010/wordprocessingGroup" xmlns:wpi="http://schemas.microsoft.com/office/word/2010/wordprocessingInk" xmlns:wne="http://schemas.microsoft.com/office/word/2006/wordml" xmlns:wps="http://schemas.microsoft.com/office/word/2010/wordprocessingShape" mc:Ignorable="w14 w15 w16se w16cid wp14">
   <w:p>
     <w:pPr>
-      <w:pStyle w:val="En-tte"/>
+      <w:pStyle w:val="Header"/>
       <w:rPr>
         <w:rFonts w:ascii="Conduit ITC Light" w:hAnsi="Conduit ITC Light"/>
         <w:color w:val="464B4C"/>
       </w:rPr>
     </w:pPr>
+    <w:proofErr w:type="spellStart"/>
     <w:r>
       <w:rPr>
         <w:rFonts w:ascii="Conduit ITC Light" w:hAnsi="Conduit ITC Light"/>
         <w:color w:val="464B4C"/>
       </w:rPr>
-      <w:t xml:space="preserve">Intech’ Info - </w:t>
+      <w:t>Intech</w:t>
+    </w:r>
+    <w:proofErr w:type="spellEnd"/>
+    <w:r>
+      <w:rPr>
+        <w:rFonts w:ascii="Conduit ITC Light" w:hAnsi="Conduit ITC Light"/>
+        <w:color w:val="464B4C"/>
+      </w:rPr>
+      <w:t xml:space="preserve">’ Info - </w:t>
     </w:r>
     <w:sdt>
       <w:sdtPr>
@@ -980,7 +1140,7 @@
   </w:p>
   <w:p>
     <w:pPr>
-      <w:pStyle w:val="En-tte"/>
+      <w:pStyle w:val="Header"/>
       <w:rPr>
         <w:rFonts w:ascii="Conduit ITC Light" w:hAnsi="Conduit ITC Light"/>
         <w:color w:val="464B4C"/>
@@ -1789,7 +1949,7 @@
     <w:lvl w:ilvl="0">
       <w:start w:val="1"/>
       <w:numFmt w:val="decimal"/>
-      <w:pStyle w:val="Titre1"/>
+      <w:pStyle w:val="Heading1"/>
       <w:lvlText w:val="%1"/>
       <w:lvlJc w:val="left"/>
       <w:pPr>
@@ -1799,7 +1959,7 @@
     <w:lvl w:ilvl="1">
       <w:start w:val="1"/>
       <w:numFmt w:val="decimal"/>
-      <w:pStyle w:val="Titre2"/>
+      <w:pStyle w:val="Heading2"/>
       <w:lvlText w:val="%1.%2"/>
       <w:lvlJc w:val="left"/>
       <w:pPr>
@@ -1809,7 +1969,7 @@
     <w:lvl w:ilvl="2">
       <w:start w:val="1"/>
       <w:numFmt w:val="decimal"/>
-      <w:pStyle w:val="Titre3"/>
+      <w:pStyle w:val="Heading3"/>
       <w:lvlText w:val="%1.%2.%3"/>
       <w:lvlJc w:val="left"/>
       <w:pPr>
@@ -1819,7 +1979,7 @@
     <w:lvl w:ilvl="3">
       <w:start w:val="1"/>
       <w:numFmt w:val="decimal"/>
-      <w:pStyle w:val="Titre4"/>
+      <w:pStyle w:val="Heading4"/>
       <w:lvlText w:val="%1.%2.%3.%4"/>
       <w:lvlJc w:val="left"/>
       <w:pPr>
@@ -1829,7 +1989,7 @@
     <w:lvl w:ilvl="4">
       <w:start w:val="1"/>
       <w:numFmt w:val="decimal"/>
-      <w:pStyle w:val="Titre5"/>
+      <w:pStyle w:val="Heading5"/>
       <w:lvlText w:val="%1.%2.%3.%4.%5"/>
       <w:lvlJc w:val="left"/>
       <w:pPr>
@@ -1839,7 +1999,7 @@
     <w:lvl w:ilvl="5">
       <w:start w:val="1"/>
       <w:numFmt w:val="decimal"/>
-      <w:pStyle w:val="Titre6"/>
+      <w:pStyle w:val="Heading6"/>
       <w:lvlText w:val="%1.%2.%3.%4.%5.%6"/>
       <w:lvlJc w:val="left"/>
       <w:pPr>
@@ -1849,7 +2009,7 @@
     <w:lvl w:ilvl="6">
       <w:start w:val="1"/>
       <w:numFmt w:val="decimal"/>
-      <w:pStyle w:val="Titre7"/>
+      <w:pStyle w:val="Heading7"/>
       <w:lvlText w:val="%1.%2.%3.%4.%5.%6.%7"/>
       <w:lvlJc w:val="left"/>
       <w:pPr>
@@ -1859,7 +2019,7 @@
     <w:lvl w:ilvl="7">
       <w:start w:val="1"/>
       <w:numFmt w:val="decimal"/>
-      <w:pStyle w:val="Titre8"/>
+      <w:pStyle w:val="Heading8"/>
       <w:lvlText w:val="%1.%2.%3.%4.%5.%6.%7.%8"/>
       <w:lvlJc w:val="left"/>
       <w:pPr>
@@ -1869,7 +2029,7 @@
     <w:lvl w:ilvl="8">
       <w:start w:val="1"/>
       <w:numFmt w:val="decimal"/>
-      <w:pStyle w:val="Titre9"/>
+      <w:pStyle w:val="Heading9"/>
       <w:lvlText w:val="%1.%2.%3.%4.%5.%6.%7.%8.%9"/>
       <w:lvlJc w:val="left"/>
       <w:pPr>
@@ -2304,11 +2464,11 @@
     <w:qFormat/>
     <w:rsid w:val="00DC1D7E"/>
   </w:style>
-  <w:style w:type="paragraph" w:styleId="Titre1">
+  <w:style w:type="paragraph" w:styleId="Heading1">
     <w:name w:val="heading 1"/>
     <w:basedOn w:val="Normal"/>
     <w:next w:val="Normal"/>
-    <w:link w:val="Titre1Car"/>
+    <w:link w:val="Heading1Char"/>
     <w:uiPriority w:val="9"/>
     <w:qFormat/>
     <w:rsid w:val="00500F15"/>
@@ -2329,11 +2489,11 @@
       <w:szCs w:val="28"/>
     </w:rPr>
   </w:style>
-  <w:style w:type="paragraph" w:styleId="Titre2">
+  <w:style w:type="paragraph" w:styleId="Heading2">
     <w:name w:val="heading 2"/>
     <w:basedOn w:val="Normal"/>
     <w:next w:val="Normal"/>
-    <w:link w:val="Titre2Car"/>
+    <w:link w:val="Heading2Char"/>
     <w:uiPriority w:val="9"/>
     <w:unhideWhenUsed/>
     <w:qFormat/>
@@ -2356,11 +2516,11 @@
       <w:szCs w:val="26"/>
     </w:rPr>
   </w:style>
-  <w:style w:type="paragraph" w:styleId="Titre3">
+  <w:style w:type="paragraph" w:styleId="Heading3">
     <w:name w:val="heading 3"/>
     <w:basedOn w:val="Normal"/>
     <w:next w:val="Normal"/>
-    <w:link w:val="Titre3Car"/>
+    <w:link w:val="Heading3Char"/>
     <w:uiPriority w:val="9"/>
     <w:unhideWhenUsed/>
     <w:qFormat/>
@@ -2381,11 +2541,11 @@
       <w:color w:val="3A1144"/>
     </w:rPr>
   </w:style>
-  <w:style w:type="paragraph" w:styleId="Titre4">
+  <w:style w:type="paragraph" w:styleId="Heading4">
     <w:name w:val="heading 4"/>
     <w:basedOn w:val="Normal"/>
     <w:next w:val="Normal"/>
-    <w:link w:val="Titre4Car"/>
+    <w:link w:val="Heading4Char"/>
     <w:uiPriority w:val="9"/>
     <w:semiHidden/>
     <w:unhideWhenUsed/>
@@ -2409,11 +2569,11 @@
       <w:color w:val="3A1144"/>
     </w:rPr>
   </w:style>
-  <w:style w:type="paragraph" w:styleId="Titre5">
+  <w:style w:type="paragraph" w:styleId="Heading5">
     <w:name w:val="heading 5"/>
     <w:basedOn w:val="Normal"/>
     <w:next w:val="Normal"/>
-    <w:link w:val="Titre5Car"/>
+    <w:link w:val="Heading5Char"/>
     <w:uiPriority w:val="9"/>
     <w:semiHidden/>
     <w:unhideWhenUsed/>
@@ -2434,11 +2594,11 @@
       <w:color w:val="2D5F1E" w:themeColor="accent1" w:themeShade="7F"/>
     </w:rPr>
   </w:style>
-  <w:style w:type="paragraph" w:styleId="Titre6">
+  <w:style w:type="paragraph" w:styleId="Heading6">
     <w:name w:val="heading 6"/>
     <w:basedOn w:val="Normal"/>
     <w:next w:val="Normal"/>
-    <w:link w:val="Titre6Car"/>
+    <w:link w:val="Heading6Char"/>
     <w:uiPriority w:val="9"/>
     <w:semiHidden/>
     <w:unhideWhenUsed/>
@@ -2461,11 +2621,11 @@
       <w:color w:val="2D5F1E" w:themeColor="accent1" w:themeShade="7F"/>
     </w:rPr>
   </w:style>
-  <w:style w:type="paragraph" w:styleId="Titre7">
+  <w:style w:type="paragraph" w:styleId="Heading7">
     <w:name w:val="heading 7"/>
     <w:basedOn w:val="Normal"/>
     <w:next w:val="Normal"/>
-    <w:link w:val="Titre7Car"/>
+    <w:link w:val="Heading7Char"/>
     <w:uiPriority w:val="9"/>
     <w:semiHidden/>
     <w:unhideWhenUsed/>
@@ -2488,11 +2648,11 @@
       <w:color w:val="404040" w:themeColor="text1" w:themeTint="BF"/>
     </w:rPr>
   </w:style>
-  <w:style w:type="paragraph" w:styleId="Titre8">
+  <w:style w:type="paragraph" w:styleId="Heading8">
     <w:name w:val="heading 8"/>
     <w:basedOn w:val="Normal"/>
     <w:next w:val="Normal"/>
-    <w:link w:val="Titre8Car"/>
+    <w:link w:val="Heading8Char"/>
     <w:uiPriority w:val="9"/>
     <w:semiHidden/>
     <w:unhideWhenUsed/>
@@ -2515,11 +2675,11 @@
       <w:szCs w:val="20"/>
     </w:rPr>
   </w:style>
-  <w:style w:type="paragraph" w:styleId="Titre9">
+  <w:style w:type="paragraph" w:styleId="Heading9">
     <w:name w:val="heading 9"/>
     <w:basedOn w:val="Normal"/>
     <w:next w:val="Normal"/>
-    <w:link w:val="Titre9Car"/>
+    <w:link w:val="Heading9Char"/>
     <w:uiPriority w:val="9"/>
     <w:semiHidden/>
     <w:unhideWhenUsed/>
@@ -2544,13 +2704,13 @@
       <w:szCs w:val="20"/>
     </w:rPr>
   </w:style>
-  <w:style w:type="character" w:default="1" w:styleId="Policepardfaut">
+  <w:style w:type="character" w:default="1" w:styleId="DefaultParagraphFont">
     <w:name w:val="Default Paragraph Font"/>
     <w:uiPriority w:val="1"/>
     <w:semiHidden/>
     <w:unhideWhenUsed/>
   </w:style>
-  <w:style w:type="table" w:default="1" w:styleId="TableauNormal">
+  <w:style w:type="table" w:default="1" w:styleId="TableNormal">
     <w:name w:val="Normal Table"/>
     <w:uiPriority w:val="99"/>
     <w:semiHidden/>
@@ -2565,16 +2725,16 @@
       </w:tblCellMar>
     </w:tblPr>
   </w:style>
-  <w:style w:type="numbering" w:default="1" w:styleId="Aucuneliste">
+  <w:style w:type="numbering" w:default="1" w:styleId="NoList">
     <w:name w:val="No List"/>
     <w:uiPriority w:val="99"/>
     <w:semiHidden/>
     <w:unhideWhenUsed/>
   </w:style>
-  <w:style w:type="paragraph" w:styleId="En-tte">
+  <w:style w:type="paragraph" w:styleId="Header">
     <w:name w:val="header"/>
     <w:basedOn w:val="Normal"/>
-    <w:link w:val="En-tteCar"/>
+    <w:link w:val="HeaderChar"/>
     <w:uiPriority w:val="99"/>
     <w:unhideWhenUsed/>
     <w:rsid w:val="00DC1D7E"/>
@@ -2586,17 +2746,17 @@
       <w:spacing w:after="0" w:line="240" w:lineRule="auto"/>
     </w:pPr>
   </w:style>
-  <w:style w:type="character" w:customStyle="1" w:styleId="En-tteCar">
-    <w:name w:val="En-tête Car"/>
-    <w:basedOn w:val="Policepardfaut"/>
-    <w:link w:val="En-tte"/>
+  <w:style w:type="character" w:customStyle="1" w:styleId="HeaderChar">
+    <w:name w:val="Header Char"/>
+    <w:basedOn w:val="DefaultParagraphFont"/>
+    <w:link w:val="Header"/>
     <w:uiPriority w:val="99"/>
     <w:rsid w:val="00DC1D7E"/>
   </w:style>
-  <w:style w:type="paragraph" w:styleId="Pieddepage">
+  <w:style w:type="paragraph" w:styleId="Footer">
     <w:name w:val="footer"/>
     <w:basedOn w:val="Normal"/>
-    <w:link w:val="PieddepageCar"/>
+    <w:link w:val="FooterChar"/>
     <w:uiPriority w:val="99"/>
     <w:unhideWhenUsed/>
     <w:rsid w:val="00DC1D7E"/>
@@ -2608,17 +2768,17 @@
       <w:spacing w:after="0" w:line="240" w:lineRule="auto"/>
     </w:pPr>
   </w:style>
-  <w:style w:type="character" w:customStyle="1" w:styleId="PieddepageCar">
-    <w:name w:val="Pied de page Car"/>
-    <w:basedOn w:val="Policepardfaut"/>
-    <w:link w:val="Pieddepage"/>
+  <w:style w:type="character" w:customStyle="1" w:styleId="FooterChar">
+    <w:name w:val="Footer Char"/>
+    <w:basedOn w:val="DefaultParagraphFont"/>
+    <w:link w:val="Footer"/>
     <w:uiPriority w:val="99"/>
     <w:rsid w:val="00DC1D7E"/>
   </w:style>
-  <w:style w:type="paragraph" w:styleId="Textedebulles">
+  <w:style w:type="paragraph" w:styleId="BalloonText">
     <w:name w:val="Balloon Text"/>
     <w:basedOn w:val="Normal"/>
-    <w:link w:val="TextedebullesCar"/>
+    <w:link w:val="BalloonTextChar"/>
     <w:uiPriority w:val="99"/>
     <w:semiHidden/>
     <w:unhideWhenUsed/>
@@ -2632,10 +2792,10 @@
       <w:szCs w:val="16"/>
     </w:rPr>
   </w:style>
-  <w:style w:type="character" w:customStyle="1" w:styleId="TextedebullesCar">
-    <w:name w:val="Texte de bulles Car"/>
-    <w:basedOn w:val="Policepardfaut"/>
-    <w:link w:val="Textedebulles"/>
+  <w:style w:type="character" w:customStyle="1" w:styleId="BalloonTextChar">
+    <w:name w:val="Balloon Text Char"/>
+    <w:basedOn w:val="DefaultParagraphFont"/>
+    <w:link w:val="BalloonText"/>
     <w:uiPriority w:val="99"/>
     <w:semiHidden/>
     <w:rsid w:val="0027254C"/>
@@ -2645,9 +2805,9 @@
       <w:szCs w:val="16"/>
     </w:rPr>
   </w:style>
-  <w:style w:type="table" w:styleId="Grilledutableau">
+  <w:style w:type="table" w:styleId="TableGrid">
     <w:name w:val="Table Grid"/>
-    <w:basedOn w:val="TableauNormal"/>
+    <w:basedOn w:val="TableNormal"/>
     <w:uiPriority w:val="59"/>
     <w:rsid w:val="00DC1D7E"/>
     <w:pPr>
@@ -2664,9 +2824,9 @@
       </w:tblBorders>
     </w:tblPr>
   </w:style>
-  <w:style w:type="character" w:styleId="Textedelespacerserv">
+  <w:style w:type="character" w:styleId="PlaceholderText">
     <w:name w:val="Placeholder Text"/>
-    <w:basedOn w:val="Policepardfaut"/>
+    <w:basedOn w:val="DefaultParagraphFont"/>
     <w:uiPriority w:val="99"/>
     <w:semiHidden/>
     <w:rsid w:val="00B520D2"/>
@@ -2674,10 +2834,10 @@
       <w:color w:val="808080"/>
     </w:rPr>
   </w:style>
-  <w:style w:type="character" w:customStyle="1" w:styleId="Titre1Car">
-    <w:name w:val="Titre 1 Car"/>
-    <w:basedOn w:val="Policepardfaut"/>
-    <w:link w:val="Titre1"/>
+  <w:style w:type="character" w:customStyle="1" w:styleId="Heading1Char">
+    <w:name w:val="Heading 1 Char"/>
+    <w:basedOn w:val="DefaultParagraphFont"/>
+    <w:link w:val="Heading1"/>
     <w:uiPriority w:val="9"/>
     <w:rsid w:val="00500F15"/>
     <w:rPr>
@@ -2688,7 +2848,7 @@
       <w:szCs w:val="28"/>
     </w:rPr>
   </w:style>
-  <w:style w:type="paragraph" w:styleId="Sansinterligne">
+  <w:style w:type="paragraph" w:styleId="NoSpacing">
     <w:name w:val="No Spacing"/>
     <w:uiPriority w:val="1"/>
     <w:qFormat/>
@@ -2697,10 +2857,10 @@
       <w:spacing w:after="0" w:line="240" w:lineRule="auto"/>
     </w:pPr>
   </w:style>
-  <w:style w:type="character" w:customStyle="1" w:styleId="Titre2Car">
-    <w:name w:val="Titre 2 Car"/>
-    <w:basedOn w:val="Policepardfaut"/>
-    <w:link w:val="Titre2"/>
+  <w:style w:type="character" w:customStyle="1" w:styleId="Heading2Char">
+    <w:name w:val="Heading 2 Char"/>
+    <w:basedOn w:val="DefaultParagraphFont"/>
+    <w:link w:val="Heading2"/>
     <w:uiPriority w:val="9"/>
     <w:rsid w:val="00500F15"/>
     <w:rPr>
@@ -2711,10 +2871,10 @@
       <w:szCs w:val="26"/>
     </w:rPr>
   </w:style>
-  <w:style w:type="character" w:customStyle="1" w:styleId="Titre3Car">
-    <w:name w:val="Titre 3 Car"/>
-    <w:basedOn w:val="Policepardfaut"/>
-    <w:link w:val="Titre3"/>
+  <w:style w:type="character" w:customStyle="1" w:styleId="Heading3Char">
+    <w:name w:val="Heading 3 Char"/>
+    <w:basedOn w:val="DefaultParagraphFont"/>
+    <w:link w:val="Heading3"/>
     <w:uiPriority w:val="9"/>
     <w:rsid w:val="00500F15"/>
     <w:rPr>
@@ -2723,10 +2883,10 @@
       <w:color w:val="3A1144"/>
     </w:rPr>
   </w:style>
-  <w:style w:type="character" w:customStyle="1" w:styleId="Titre4Car">
-    <w:name w:val="Titre 4 Car"/>
-    <w:basedOn w:val="Policepardfaut"/>
-    <w:link w:val="Titre4"/>
+  <w:style w:type="character" w:customStyle="1" w:styleId="Heading4Char">
+    <w:name w:val="Heading 4 Char"/>
+    <w:basedOn w:val="DefaultParagraphFont"/>
+    <w:link w:val="Heading4"/>
     <w:uiPriority w:val="9"/>
     <w:semiHidden/>
     <w:rsid w:val="00500F15"/>
@@ -2738,11 +2898,11 @@
       <w:color w:val="3A1144"/>
     </w:rPr>
   </w:style>
-  <w:style w:type="paragraph" w:styleId="Titre">
+  <w:style w:type="paragraph" w:styleId="Title">
     <w:name w:val="Title"/>
     <w:basedOn w:val="Normal"/>
     <w:next w:val="Normal"/>
-    <w:link w:val="TitreCar"/>
+    <w:link w:val="TitleChar"/>
     <w:uiPriority w:val="10"/>
     <w:qFormat/>
     <w:rsid w:val="00500F15"/>
@@ -2762,10 +2922,10 @@
       <w:szCs w:val="52"/>
     </w:rPr>
   </w:style>
-  <w:style w:type="character" w:customStyle="1" w:styleId="TitreCar">
-    <w:name w:val="Titre Car"/>
-    <w:basedOn w:val="Policepardfaut"/>
-    <w:link w:val="Titre"/>
+  <w:style w:type="character" w:customStyle="1" w:styleId="TitleChar">
+    <w:name w:val="Title Char"/>
+    <w:basedOn w:val="DefaultParagraphFont"/>
+    <w:link w:val="Title"/>
     <w:uiPriority w:val="10"/>
     <w:rsid w:val="00500F15"/>
     <w:rPr>
@@ -2777,11 +2937,11 @@
       <w:szCs w:val="52"/>
     </w:rPr>
   </w:style>
-  <w:style w:type="paragraph" w:styleId="Sous-titre">
+  <w:style w:type="paragraph" w:styleId="Subtitle">
     <w:name w:val="Subtitle"/>
     <w:basedOn w:val="Normal"/>
     <w:next w:val="Normal"/>
-    <w:link w:val="Sous-titreCar"/>
+    <w:link w:val="SubtitleChar"/>
     <w:uiPriority w:val="11"/>
     <w:qFormat/>
     <w:rsid w:val="00D25B1E"/>
@@ -2801,10 +2961,10 @@
       <w:szCs w:val="24"/>
     </w:rPr>
   </w:style>
-  <w:style w:type="character" w:customStyle="1" w:styleId="Sous-titreCar">
-    <w:name w:val="Sous-titre Car"/>
-    <w:basedOn w:val="Policepardfaut"/>
-    <w:link w:val="Sous-titre"/>
+  <w:style w:type="character" w:customStyle="1" w:styleId="SubtitleChar">
+    <w:name w:val="Subtitle Char"/>
+    <w:basedOn w:val="DefaultParagraphFont"/>
+    <w:link w:val="Subtitle"/>
     <w:uiPriority w:val="11"/>
     <w:rsid w:val="00D25B1E"/>
     <w:rPr>
@@ -2817,10 +2977,10 @@
       <w:szCs w:val="24"/>
     </w:rPr>
   </w:style>
-  <w:style w:type="character" w:customStyle="1" w:styleId="Titre5Car">
-    <w:name w:val="Titre 5 Car"/>
-    <w:basedOn w:val="Policepardfaut"/>
-    <w:link w:val="Titre5"/>
+  <w:style w:type="character" w:customStyle="1" w:styleId="Heading5Char">
+    <w:name w:val="Heading 5 Char"/>
+    <w:basedOn w:val="DefaultParagraphFont"/>
+    <w:link w:val="Heading5"/>
     <w:uiPriority w:val="9"/>
     <w:semiHidden/>
     <w:rsid w:val="00DA05F8"/>
@@ -2829,10 +2989,10 @@
       <w:color w:val="2D5F1E" w:themeColor="accent1" w:themeShade="7F"/>
     </w:rPr>
   </w:style>
-  <w:style w:type="character" w:customStyle="1" w:styleId="Titre6Car">
-    <w:name w:val="Titre 6 Car"/>
-    <w:basedOn w:val="Policepardfaut"/>
-    <w:link w:val="Titre6"/>
+  <w:style w:type="character" w:customStyle="1" w:styleId="Heading6Char">
+    <w:name w:val="Heading 6 Char"/>
+    <w:basedOn w:val="DefaultParagraphFont"/>
+    <w:link w:val="Heading6"/>
     <w:uiPriority w:val="9"/>
     <w:semiHidden/>
     <w:rsid w:val="00DA05F8"/>
@@ -2843,10 +3003,10 @@
       <w:color w:val="2D5F1E" w:themeColor="accent1" w:themeShade="7F"/>
     </w:rPr>
   </w:style>
-  <w:style w:type="character" w:customStyle="1" w:styleId="Titre7Car">
-    <w:name w:val="Titre 7 Car"/>
-    <w:basedOn w:val="Policepardfaut"/>
-    <w:link w:val="Titre7"/>
+  <w:style w:type="character" w:customStyle="1" w:styleId="Heading7Char">
+    <w:name w:val="Heading 7 Char"/>
+    <w:basedOn w:val="DefaultParagraphFont"/>
+    <w:link w:val="Heading7"/>
     <w:uiPriority w:val="9"/>
     <w:semiHidden/>
     <w:rsid w:val="00DA05F8"/>
@@ -2857,10 +3017,10 @@
       <w:color w:val="404040" w:themeColor="text1" w:themeTint="BF"/>
     </w:rPr>
   </w:style>
-  <w:style w:type="character" w:customStyle="1" w:styleId="Titre8Car">
-    <w:name w:val="Titre 8 Car"/>
-    <w:basedOn w:val="Policepardfaut"/>
-    <w:link w:val="Titre8"/>
+  <w:style w:type="character" w:customStyle="1" w:styleId="Heading8Char">
+    <w:name w:val="Heading 8 Char"/>
+    <w:basedOn w:val="DefaultParagraphFont"/>
+    <w:link w:val="Heading8"/>
     <w:uiPriority w:val="9"/>
     <w:semiHidden/>
     <w:rsid w:val="00DA05F8"/>
@@ -2871,10 +3031,10 @@
       <w:szCs w:val="20"/>
     </w:rPr>
   </w:style>
-  <w:style w:type="character" w:customStyle="1" w:styleId="Titre9Car">
-    <w:name w:val="Titre 9 Car"/>
-    <w:basedOn w:val="Policepardfaut"/>
-    <w:link w:val="Titre9"/>
+  <w:style w:type="character" w:customStyle="1" w:styleId="Heading9Char">
+    <w:name w:val="Heading 9 Char"/>
+    <w:basedOn w:val="DefaultParagraphFont"/>
+    <w:link w:val="Heading9"/>
     <w:uiPriority w:val="9"/>
     <w:semiHidden/>
     <w:rsid w:val="00DA05F8"/>
@@ -2887,9 +3047,9 @@
       <w:szCs w:val="20"/>
     </w:rPr>
   </w:style>
-  <w:style w:type="character" w:styleId="Accentuationintense">
+  <w:style w:type="character" w:styleId="IntenseEmphasis">
     <w:name w:val="Intense Emphasis"/>
-    <w:basedOn w:val="Policepardfaut"/>
+    <w:basedOn w:val="DefaultParagraphFont"/>
     <w:uiPriority w:val="21"/>
     <w:qFormat/>
     <w:rsid w:val="00D25B1E"/>
@@ -2899,11 +3059,11 @@
       <w:color w:val="5CBF3C"/>
     </w:rPr>
   </w:style>
-  <w:style w:type="paragraph" w:styleId="Citationintense">
+  <w:style w:type="paragraph" w:styleId="IntenseQuote">
     <w:name w:val="Intense Quote"/>
     <w:basedOn w:val="Normal"/>
     <w:next w:val="Normal"/>
-    <w:link w:val="CitationintenseCar"/>
+    <w:link w:val="IntenseQuoteChar"/>
     <w:uiPriority w:val="30"/>
     <w:qFormat/>
     <w:rsid w:val="00D25B1E"/>
@@ -2922,10 +3082,10 @@
       <w:color w:val="5CBF3C"/>
     </w:rPr>
   </w:style>
-  <w:style w:type="character" w:customStyle="1" w:styleId="CitationintenseCar">
-    <w:name w:val="Citation intense Car"/>
-    <w:basedOn w:val="Policepardfaut"/>
-    <w:link w:val="Citationintense"/>
+  <w:style w:type="character" w:customStyle="1" w:styleId="IntenseQuoteChar">
+    <w:name w:val="Intense Quote Char"/>
+    <w:basedOn w:val="DefaultParagraphFont"/>
+    <w:link w:val="IntenseQuote"/>
     <w:uiPriority w:val="30"/>
     <w:rsid w:val="00D25B1E"/>
     <w:rPr>
@@ -2934,7 +3094,7 @@
       <w:color w:val="5CBF3C"/>
     </w:rPr>
   </w:style>
-  <w:style w:type="paragraph" w:styleId="Paragraphedeliste">
+  <w:style w:type="paragraph" w:styleId="ListParagraph">
     <w:name w:val="List Paragraph"/>
     <w:basedOn w:val="Normal"/>
     <w:uiPriority w:val="34"/>
@@ -2973,7 +3133,7 @@
           </w:pPr>
           <w:r>
             <w:rPr>
-              <w:rStyle w:val="Textedelespacerserv"/>
+              <w:rStyle w:val="PlaceholderText"/>
             </w:rPr>
             <w:t>[Titre ]</w:t>
           </w:r>
@@ -3002,7 +3162,7 @@
           </w:pPr>
           <w:r>
             <w:rPr>
-              <w:rStyle w:val="Textedelespacerserv"/>
+              <w:rStyle w:val="PlaceholderText"/>
             </w:rPr>
             <w:t>[Titre ]</w:t>
           </w:r>
@@ -3031,7 +3191,7 @@
           </w:pPr>
           <w:r>
             <w:rPr>
-              <w:rStyle w:val="Textedelespacerserv"/>
+              <w:rStyle w:val="PlaceholderText"/>
             </w:rPr>
             <w:t>[Author]</w:t>
           </w:r>
@@ -3153,6 +3313,7 @@
     <w:rsid w:val="00941C28"/>
     <w:rsid w:val="009C2690"/>
     <w:rsid w:val="00AB1A4C"/>
+    <w:rsid w:val="00AF5F87"/>
     <w:rsid w:val="00C7521F"/>
     <w:rsid w:val="00D8400B"/>
     <w:rsid w:val="00E4451D"/>
@@ -3579,13 +3740,13 @@
     <w:qFormat/>
     <w:rsid w:val="00807060"/>
   </w:style>
-  <w:style w:type="character" w:default="1" w:styleId="Policepardfaut">
+  <w:style w:type="character" w:default="1" w:styleId="DefaultParagraphFont">
     <w:name w:val="Default Paragraph Font"/>
     <w:uiPriority w:val="1"/>
     <w:semiHidden/>
     <w:unhideWhenUsed/>
   </w:style>
-  <w:style w:type="table" w:default="1" w:styleId="TableauNormal">
+  <w:style w:type="table" w:default="1" w:styleId="TableNormal">
     <w:name w:val="Normal Table"/>
     <w:uiPriority w:val="99"/>
     <w:semiHidden/>
@@ -3600,15 +3761,15 @@
       </w:tblCellMar>
     </w:tblPr>
   </w:style>
-  <w:style w:type="numbering" w:default="1" w:styleId="Aucuneliste">
+  <w:style w:type="numbering" w:default="1" w:styleId="NoList">
     <w:name w:val="No List"/>
     <w:uiPriority w:val="99"/>
     <w:semiHidden/>
     <w:unhideWhenUsed/>
   </w:style>
-  <w:style w:type="character" w:styleId="Textedelespacerserv">
+  <w:style w:type="character" w:styleId="PlaceholderText">
     <w:name w:val="Placeholder Text"/>
-    <w:basedOn w:val="Policepardfaut"/>
+    <w:basedOn w:val="DefaultParagraphFont"/>
     <w:uiPriority w:val="99"/>
     <w:semiHidden/>
     <w:rsid w:val="00807060"/>
@@ -3867,7 +4028,7 @@
 </file>
 
 <file path=customXml/itemProps1.xml><?xml version="1.0" encoding="utf-8"?>
-<ds:datastoreItem xmlns:ds="http://schemas.openxmlformats.org/officeDocument/2006/customXml" ds:itemID="{E720AADA-015B-47D7-AA48-2D71095EB76F}">
+<ds:datastoreItem xmlns:ds="http://schemas.openxmlformats.org/officeDocument/2006/customXml" ds:itemID="{5B929360-2D31-428E-AFE4-F950EEA4FDD7}">
   <ds:schemaRefs>
     <ds:schemaRef ds:uri="http://schemas.openxmlformats.org/officeDocument/2006/bibliography"/>
   </ds:schemaRefs>

</xml_diff>

<commit_message>
try something with protect api tests
</commit_message>
<xml_diff>
--- a/ITI.DesignPatterns/Correction/ITI-DesignPattern.docx
+++ b/ITI.DesignPatterns/Correction/ITI-DesignPattern.docx
@@ -291,12 +291,10 @@
         <w:spacing w:after="160" w:line="259" w:lineRule="auto"/>
       </w:pPr>
       <w:proofErr w:type="spellStart"/>
-      <w:proofErr w:type="gramStart"/>
       <w:r>
         <w:t>ITI.DesignPattern.Tests</w:t>
       </w:r>
       <w:proofErr w:type="spellEnd"/>
-      <w:proofErr w:type="gramEnd"/>
       <w:r>
         <w:t>, contient les tests unitaires</w:t>
       </w:r>
@@ -362,12 +360,10 @@
         <w:t xml:space="preserve">En revanche, vous ne devez pas modifier le projet </w:t>
       </w:r>
       <w:proofErr w:type="spellStart"/>
-      <w:proofErr w:type="gramStart"/>
       <w:r>
         <w:t>ITI.DesignPattern.Tests</w:t>
       </w:r>
       <w:proofErr w:type="spellEnd"/>
-      <w:proofErr w:type="gramEnd"/>
       <w:r>
         <w:t>.</w:t>
       </w:r>
@@ -552,14 +548,14 @@
       <w:r>
         <w:t xml:space="preserve"> </w:t>
       </w:r>
-      <w:proofErr w:type="spellStart"/>
-      <w:r>
-        <w:t>chassis</w:t>
-      </w:r>
-      <w:proofErr w:type="spellEnd"/>
+      <w:r>
+        <w:t>châssis</w:t>
+      </w:r>
       <w:r>
         <w:t>,</w:t>
       </w:r>
+      <w:bookmarkStart w:id="0" w:name="_GoBack"/>
+      <w:bookmarkEnd w:id="0"/>
       <w:r>
         <w:t xml:space="preserve"> etc.) </w:t>
       </w:r>
@@ -812,7 +808,16 @@
         </w:numPr>
       </w:pPr>
       <w:r>
-        <w:t>Et encore mieux admettons que votre père aussi</w:t>
+        <w:t>Et encore mieux</w:t>
+      </w:r>
+      <w:r>
+        <w:t>,</w:t>
+      </w:r>
+      <w:r>
+        <w:t xml:space="preserve"> admettons que votre père aussi</w:t>
+      </w:r>
+      <w:r>
+        <w:t> !</w:t>
       </w:r>
     </w:p>
     <w:p>
@@ -836,7 +841,7 @@
         </w:numPr>
       </w:pPr>
       <w:r>
-        <w:t xml:space="preserve">Et en tant que grand passionné de cuisine, vous vous abonnés également à une autre newsletter, vous en recevrez donc 2 en simultanée </w:t>
+        <w:t xml:space="preserve">Et en tant que grand passionné de cuisine, vous vous abonné également à une autre newsletter, vous en recevrez donc 2 en simultanée </w:t>
       </w:r>
     </w:p>
     <w:p>
@@ -848,15 +853,7 @@
         </w:numPr>
       </w:pPr>
       <w:r>
-        <w:t xml:space="preserve">Bien entendu, vous pouvez vous désabonner si votre compagnie de cuisine ou d’IT vous a déçu (ce sont des choses qui arrive…) de l’une des deux ou des deux et soit continuer à recevoir uniquement une des deux newsletters, </w:t>
-      </w:r>
-      <w:proofErr w:type="gramStart"/>
-      <w:r>
-        <w:t>soit aucune</w:t>
-      </w:r>
-      <w:proofErr w:type="gramEnd"/>
-      <w:r>
-        <w:t xml:space="preserve">. </w:t>
+        <w:t xml:space="preserve">Bien entendu, vous pouvez vous désabonner si votre compagnie de cuisine ou d’IT vous a déçu (ce sont des choses qui arrive…) de l’une des deux ou des deux et soit continuer à recevoir uniquement une des deux newsletters, soit aucune. </w:t>
       </w:r>
     </w:p>
     <w:p>
@@ -962,8 +959,6 @@
       <w:r>
         <w:t>Comme vous avez pu le comprendre avec cet exemple, le but du Décorateur est de modifier le comportement de l’objet</w:t>
       </w:r>
-      <w:bookmarkStart w:id="0" w:name="_GoBack"/>
-      <w:bookmarkEnd w:id="0"/>
     </w:p>
     <w:p>
       <w:pPr>
@@ -996,15 +991,13 @@
         </w:numPr>
       </w:pPr>
       <w:r>
-        <w:t xml:space="preserve">Cette </w:t>
-      </w:r>
-      <w:proofErr w:type="spellStart"/>
-      <w:r>
-        <w:t>implementation</w:t>
-      </w:r>
-      <w:proofErr w:type="spellEnd"/>
-      <w:r>
-        <w:t xml:space="preserve"> reprend les trois Design Pattern expliqué plus haut. </w:t>
+        <w:t>Cette impl</w:t>
+      </w:r>
+      <w:r>
+        <w:t>é</w:t>
+      </w:r>
+      <w:r>
+        <w:t xml:space="preserve">mentation reprend les trois Design Pattern expliqué plus haut. </w:t>
       </w:r>
     </w:p>
     <w:p>
@@ -1378,7 +1371,7 @@
                     <w:sz w:val="16"/>
                     <w:szCs w:val="16"/>
                   </w:rPr>
-                  <w:t>17/01/2020</w:t>
+                  <w:t>27/01/2020</w:t>
                 </w:r>
                 <w:r>
                   <w:rPr>
@@ -1499,17 +1492,33 @@
                   </w:rPr>
                   <w:t>/</w:t>
                 </w:r>
-                <w:fldSimple w:instr="NUMPAGES  \* Arabic  \* MERGEFORMAT">
-                  <w:r>
-                    <w:rPr>
-                      <w:rFonts w:ascii="Conduit ITC Light" w:hAnsi="Conduit ITC Light"/>
-                      <w:b/>
-                      <w:noProof/>
-                      <w:sz w:val="24"/>
-                    </w:rPr>
-                    <w:t>3</w:t>
-                  </w:r>
-                </w:fldSimple>
+                <w:r>
+                  <w:fldChar w:fldCharType="begin"/>
+                </w:r>
+                <w:r>
+                  <w:instrText>NUMPAGES  \* Arabic  \* MERGEFORMAT</w:instrText>
+                </w:r>
+                <w:r>
+                  <w:fldChar w:fldCharType="separate"/>
+                </w:r>
+                <w:r>
+                  <w:rPr>
+                    <w:rFonts w:ascii="Conduit ITC Light" w:hAnsi="Conduit ITC Light"/>
+                    <w:b/>
+                    <w:noProof/>
+                    <w:sz w:val="24"/>
+                  </w:rPr>
+                  <w:t>3</w:t>
+                </w:r>
+                <w:r>
+                  <w:rPr>
+                    <w:rFonts w:ascii="Conduit ITC Light" w:hAnsi="Conduit ITC Light"/>
+                    <w:b/>
+                    <w:noProof/>
+                    <w:sz w:val="24"/>
+                  </w:rPr>
+                  <w:fldChar w:fldCharType="end"/>
+                </w:r>
               </w:p>
             </w:txbxContent>
           </v:textbox>
@@ -3876,6 +3885,7 @@
     <w:rsidRoot w:val="00FF189D"/>
     <w:rsid w:val="001264A9"/>
     <w:rsid w:val="002F4E7D"/>
+    <w:rsid w:val="003328D9"/>
     <w:rsid w:val="00371A02"/>
     <w:rsid w:val="00481F1A"/>
     <w:rsid w:val="00553286"/>
@@ -4608,7 +4618,7 @@
 </file>
 
 <file path=customXml/itemProps1.xml><?xml version="1.0" encoding="utf-8"?>
-<ds:datastoreItem xmlns:ds="http://schemas.openxmlformats.org/officeDocument/2006/customXml" ds:itemID="{3005DE83-8907-4F85-B837-B2067937C463}">
+<ds:datastoreItem xmlns:ds="http://schemas.openxmlformats.org/officeDocument/2006/customXml" ds:itemID="{7255B71D-B308-4125-BFAC-DE1B66A18BEC}">
   <ds:schemaRefs>
     <ds:schemaRef ds:uri="http://schemas.openxmlformats.org/officeDocument/2006/bibliography"/>
   </ds:schemaRefs>

</xml_diff>